<commit_message>
minor change to solar cell mounting procedure
</commit_message>
<xml_diff>
--- a/teams/power/Documentation/Solar Cell Mounting Procedure.docx
+++ b/teams/power/Documentation/Solar Cell Mounting Procedure.docx
@@ -36,8 +36,14 @@
       <w:r>
         <w:t xml:space="preserve"> tape method.</w:t>
       </w:r>
-      <w:bookmarkStart w:id="0" w:name="_GoBack"/>
-      <w:bookmarkEnd w:id="0"/>
+    </w:p>
+    <w:p>
+      <w:pPr>
+        <w:jc w:val="center"/>
+      </w:pPr>
+      <w:r>
+        <w:t>(Pictures to be added in time)</w:t>
+      </w:r>
     </w:p>
     <w:p>
       <w:pPr>
@@ -241,7 +247,30 @@
         <w:t xml:space="preserve">Use </w:t>
       </w:r>
       <w:r>
-        <w:t>silver saturated solder only. It can be low temperature reflow or regular temp reflow.</w:t>
+        <w:t>silver saturated solder only.</w:t>
+      </w:r>
+      <w:r>
+        <w:t xml:space="preserve"> (Datasheet recommends Sn96.5/Ag3.5)</w:t>
+      </w:r>
+      <w:r>
+        <w:t xml:space="preserve"> It can be low temperature reflow or regular temp reflow.</w:t>
+      </w:r>
+      <w:r>
+        <w:t xml:space="preserve"> Possible choice of solder is:</w:t>
+      </w:r>
+      <w:r>
+        <w:t xml:space="preserve"> </w:t>
+      </w:r>
+      <w:hyperlink r:id="rId5" w:history="1">
+        <w:r>
+          <w:rPr>
+            <w:rStyle w:val="Hyperlink"/>
+          </w:rPr>
+          <w:t>http://www.hisco.com/Manufacturers/Alpha/Soldering-Rework/Solder/Solder-Paste/149891-1998</w:t>
+        </w:r>
+      </w:hyperlink>
+      <w:r>
+        <w:t xml:space="preserve"> </w:t>
       </w:r>
     </w:p>
     <w:p>
@@ -310,8 +339,16 @@
         <w:rPr>
           <w:b/>
         </w:rPr>
-        <w:t xml:space="preserve"> on the final cell.</w:t>
-      </w:r>
+        <w:t>s as specified</w:t>
+      </w:r>
+      <w:r>
+        <w:rPr>
+          <w:b/>
+        </w:rPr>
+        <w:t>.</w:t>
+      </w:r>
+      <w:bookmarkStart w:id="0" w:name="_GoBack"/>
+      <w:bookmarkEnd w:id="0"/>
     </w:p>
     <w:p>
       <w:pPr>
@@ -320,6 +357,26 @@
       </w:pPr>
       <w:r>
         <w:t>The silver tab is used as the positive terminal of the top cell in a string, because the base of the cell does not have a tab of its own without the interconnections from the next cell.</w:t>
+      </w:r>
+    </w:p>
+    <w:p>
+      <w:pPr>
+        <w:pStyle w:val="ListParagraph"/>
+        <w:ind w:left="1728"/>
+      </w:pPr>
+      <w:r>
+        <w:t xml:space="preserve">Possible place to acquire silver foil: </w:t>
+      </w:r>
+      <w:hyperlink r:id="rId6" w:history="1">
+        <w:r>
+          <w:rPr>
+            <w:rStyle w:val="Hyperlink"/>
+          </w:rPr>
+          <w:t>https://www.americanelements.com/silver-foil-7440-22-4</w:t>
+        </w:r>
+      </w:hyperlink>
+      <w:r>
+        <w:t xml:space="preserve"> </w:t>
       </w:r>
     </w:p>
     <w:p>
@@ -656,7 +713,6 @@
         <w:ind w:left="1224"/>
       </w:pPr>
       <w:r>
-        <w:lastRenderedPageBreak/>
         <w:t xml:space="preserve">Trapped air is not a huge issue here because the area of the trapped air compared to the area of the </w:t>
       </w:r>
       <w:proofErr w:type="spellStart"/>
@@ -1681,7 +1737,6 @@
   <w:style w:type="character" w:default="1" w:styleId="DefaultParagraphFont">
     <w:name w:val="Default Paragraph Font"/>
     <w:uiPriority w:val="1"/>
-    <w:semiHidden/>
     <w:unhideWhenUsed/>
   </w:style>
   <w:style w:type="table" w:default="1" w:styleId="TableNormal">
@@ -1715,6 +1770,17 @@
       <w:ind w:left="720"/>
       <w:contextualSpacing/>
     </w:pPr>
+  </w:style>
+  <w:style w:type="character" w:styleId="Hyperlink">
+    <w:name w:val="Hyperlink"/>
+    <w:basedOn w:val="DefaultParagraphFont"/>
+    <w:uiPriority w:val="99"/>
+    <w:unhideWhenUsed/>
+    <w:rsid w:val="00412550"/>
+    <w:rPr>
+      <w:color w:val="0563C1" w:themeColor="hyperlink"/>
+      <w:u w:val="single"/>
+    </w:rPr>
   </w:style>
 </w:styles>
 </file>

</xml_diff>